<commit_message>
add : listCitys , listPaths.
</commit_message>
<xml_diff>
--- a/文档.docx
+++ b/文档.docx
@@ -165,7 +165,6 @@
     <w:p>
       <w:pPr>
         <w:rPr>
-          <w:rFonts w:hint="eastAsia"/>
           <w:u w:val="single"/>
         </w:rPr>
       </w:pPr>
@@ -267,9 +266,6 @@
     <w:p>
       <w:pPr>
         <w:ind w:firstLine="420"/>
-        <w:rPr>
-          <w:rFonts w:hint="eastAsia"/>
-        </w:rPr>
       </w:pPr>
     </w:p>
     <w:p>
@@ -290,9 +286,6 @@
     <w:p>
       <w:pPr>
         <w:ind w:firstLine="420"/>
-        <w:rPr>
-          <w:rFonts w:hint="eastAsia"/>
-        </w:rPr>
       </w:pPr>
       <w:r>
         <w:tab/>
@@ -323,7 +316,6 @@
     <w:p>
       <w:pPr>
         <w:rPr>
-          <w:rFonts w:hint="eastAsia"/>
           <w:u w:val="single"/>
         </w:rPr>
       </w:pPr>
@@ -905,7 +897,6 @@
       <w:pPr>
         <w:jc w:val="center"/>
         <w:rPr>
-          <w:rFonts w:hint="eastAsia"/>
           <w:b/>
           <w:bCs/>
           <w:sz w:val="44"/>
@@ -1061,10 +1052,194 @@
           <w:b/>
           <w:bCs/>
         </w:rPr>
-        <w:t>int Citys::reviseCityName()</w:t>
-      </w:r>
-      <w:r>
-        <w:rPr>
+        <w:t>int Citys::reviseCityName():</w:t>
+      </w:r>
+    </w:p>
+    <w:p>
+      <w:r>
+        <w:tab/>
+      </w:r>
+      <w:r>
+        <w:rPr>
+          <w:rFonts w:hint="eastAsia"/>
+        </w:rPr>
+        <w:t>输入需要修改的城市</w:t>
+      </w:r>
+      <w:r>
+        <w:rPr>
+          <w:rFonts w:hint="eastAsia"/>
+        </w:rPr>
+        <w:t>的</w:t>
+      </w:r>
+      <w:r>
+        <w:rPr>
+          <w:rFonts w:hint="eastAsia"/>
+        </w:rPr>
+        <w:t>名称和</w:t>
+      </w:r>
+      <w:r>
+        <w:rPr>
+          <w:rFonts w:hint="eastAsia"/>
+        </w:rPr>
+        <w:t>要修改为的名称</w:t>
+      </w:r>
+      <w:r>
+        <w:t xml:space="preserve">. </w:t>
+      </w:r>
+      <w:r>
+        <w:rPr>
+          <w:rFonts w:hint="eastAsia"/>
+        </w:rPr>
+        <w:t>将新名称的map映射</w:t>
+      </w:r>
+      <w:r>
+        <w:rPr>
+          <w:rFonts w:hint="eastAsia"/>
+        </w:rPr>
+        <w:t>设置为与原来的一样,再擦除原来的.</w:t>
+      </w:r>
+    </w:p>
+    <w:p/>
+    <w:p>
+      <w:pPr>
+        <w:rPr>
+          <w:b/>
+          <w:bCs/>
+        </w:rPr>
+      </w:pPr>
+      <w:r>
+        <w:rPr>
+          <w:b/>
+          <w:bCs/>
+        </w:rPr>
+        <w:t>int Citys::eraseCity():</w:t>
+      </w:r>
+    </w:p>
+    <w:p>
+      <w:r>
+        <w:tab/>
+      </w:r>
+      <w:r>
+        <w:rPr>
+          <w:rFonts w:hint="eastAsia"/>
+        </w:rPr>
+        <w:t>输入要擦除的城市名称,并直接删除map映射.</w:t>
+      </w:r>
+    </w:p>
+    <w:p/>
+    <w:p>
+      <w:pPr>
+        <w:rPr>
+          <w:b/>
+          <w:bCs/>
+        </w:rPr>
+      </w:pPr>
+      <w:r>
+        <w:rPr>
+          <w:b/>
+          <w:bCs/>
+        </w:rPr>
+        <w:t>int Citys::addPath():</w:t>
+      </w:r>
+    </w:p>
+    <w:p>
+      <w:r>
+        <w:tab/>
+      </w:r>
+      <w:r>
+        <w:rPr>
+          <w:rFonts w:hint="eastAsia"/>
+        </w:rPr>
+        <w:t>依次输入路径的信息,并在起点城市的path</w:t>
+      </w:r>
+      <w:r>
+        <w:rPr>
+          <w:rFonts w:hint="eastAsia"/>
+        </w:rPr>
+        <w:t>数组里从末端添加该路径.</w:t>
+      </w:r>
+    </w:p>
+    <w:p/>
+    <w:p>
+      <w:pPr>
+        <w:rPr>
+          <w:b/>
+          <w:bCs/>
+        </w:rPr>
+      </w:pPr>
+      <w:r>
+        <w:rPr>
+          <w:b/>
+          <w:bCs/>
+        </w:rPr>
+        <w:t>int Citys::revisePath():</w:t>
+      </w:r>
+    </w:p>
+    <w:p>
+      <w:r>
+        <w:tab/>
+      </w:r>
+      <w:r>
+        <w:rPr>
+          <w:rFonts w:hint="eastAsia"/>
+        </w:rPr>
+        <w:t>输入要修改的路径的信息,在对应起点的path数组查找是否有</w:t>
+      </w:r>
+      <w:r>
+        <w:rPr>
+          <w:rFonts w:hint="eastAsia"/>
+        </w:rPr>
+        <w:t>信息一致的一条路径,若存在,则修改该条(一条</w:t>
+      </w:r>
+      <w:r>
+        <w:t>)</w:t>
+      </w:r>
+      <w:r>
+        <w:rPr>
+          <w:rFonts w:hint="eastAsia"/>
+        </w:rPr>
+        <w:t>路径的信息.</w:t>
+      </w:r>
+    </w:p>
+    <w:p/>
+    <w:p>
+      <w:r>
+        <w:rPr>
+          <w:b/>
+          <w:bCs/>
+        </w:rPr>
+        <w:t>int Citys::erasePath():</w:t>
+      </w:r>
+    </w:p>
+    <w:p>
+      <w:r>
+        <w:tab/>
+      </w:r>
+      <w:r>
+        <w:rPr>
+          <w:rFonts w:hint="eastAsia"/>
+        </w:rPr>
+        <w:t>输入并查找对应路径,并使用迭代器</w:t>
+      </w:r>
+      <w:r>
+        <w:rPr>
+          <w:rFonts w:hint="eastAsia"/>
+        </w:rPr>
+        <w:t>擦除该路径.</w:t>
+      </w:r>
+    </w:p>
+    <w:p/>
+    <w:p>
+      <w:r>
+        <w:rPr>
+          <w:b/>
+          <w:bCs/>
+        </w:rPr>
+        <w:t>int Citys::findCheapestPath()</w:t>
+      </w:r>
+      <w:r>
+        <w:rPr>
+          <w:rFonts w:hint="eastAsia"/>
           <w:b/>
           <w:bCs/>
         </w:rPr>
@@ -1079,59 +1254,101 @@
         <w:rPr>
           <w:rFonts w:hint="eastAsia"/>
         </w:rPr>
-        <w:t>输入需要修改的城市</w:t>
-      </w:r>
-      <w:r>
-        <w:rPr>
-          <w:rFonts w:hint="eastAsia"/>
-        </w:rPr>
-        <w:t>的</w:t>
-      </w:r>
-      <w:r>
-        <w:rPr>
-          <w:rFonts w:hint="eastAsia"/>
-        </w:rPr>
-        <w:t>名称和</w:t>
-      </w:r>
-      <w:r>
-        <w:rPr>
-          <w:rFonts w:hint="eastAsia"/>
-        </w:rPr>
-        <w:t>要修改为的名称</w:t>
-      </w:r>
-      <w:r>
-        <w:t xml:space="preserve">. </w:t>
-      </w:r>
-      <w:r>
-        <w:rPr>
-          <w:rFonts w:hint="eastAsia"/>
-        </w:rPr>
-        <w:t>将新名称的map映射</w:t>
-      </w:r>
-      <w:r>
-        <w:rPr>
-          <w:rFonts w:hint="eastAsia"/>
-        </w:rPr>
-        <w:t>设置为与原来的一样,再擦除原来的.</w:t>
-      </w:r>
-    </w:p>
-    <w:p/>
-    <w:p>
-      <w:pPr>
-        <w:rPr>
-          <w:b/>
-          <w:bCs/>
-        </w:rPr>
-      </w:pPr>
-      <w:r>
-        <w:rPr>
-          <w:b/>
-          <w:bCs/>
-        </w:rPr>
-        <w:t>int Citys::eraseCity()</w:t>
-      </w:r>
-      <w:r>
-        <w:rPr>
+        <w:t>使用最短路算法(</w:t>
+      </w:r>
+      <w:r>
+        <w:rPr>
+          <w:rFonts w:hint="eastAsia"/>
+        </w:rPr>
+        <w:t>堆优化的</w:t>
+      </w:r>
+      <w:r>
+        <w:t>Dijkstra</w:t>
+      </w:r>
+      <w:r>
+        <w:rPr>
+          <w:rFonts w:hint="eastAsia"/>
+        </w:rPr>
+        <w:t>或者Floyd</w:t>
+      </w:r>
+      <w:r>
+        <w:t>)</w:t>
+      </w:r>
+      <w:r>
+        <w:t>,</w:t>
+      </w:r>
+      <w:r>
+        <w:rPr>
+          <w:rFonts w:hint="eastAsia"/>
+        </w:rPr>
+        <w:t>寻找花费金钱最少的路径</w:t>
+      </w:r>
+      <w:r>
+        <w:t>.</w:t>
+      </w:r>
+    </w:p>
+    <w:p>
+      <w:pPr>
+        <w:jc w:val="left"/>
+      </w:pPr>
+      <w:r>
+        <w:tab/>
+      </w:r>
+      <w:r>
+        <w:rPr>
+          <w:rFonts w:hint="eastAsia"/>
+        </w:rPr>
+        <w:t>每次分开寻找飞机或火车两种行进方式</w:t>
+      </w:r>
+      <w:r>
+        <w:rPr>
+          <w:rFonts w:hint="eastAsia"/>
+        </w:rPr>
+        <w:t>的最短路</w:t>
+      </w:r>
+      <w:r>
+        <w:rPr>
+          <w:rFonts w:hint="eastAsia"/>
+        </w:rPr>
+        <w:t>,并输出相应的</w:t>
+      </w:r>
+      <w:r>
+        <w:rPr>
+          <w:rFonts w:hint="eastAsia"/>
+        </w:rPr>
+        <w:t>路径,花费的金钱和时间.</w:t>
+      </w:r>
+    </w:p>
+    <w:p>
+      <w:pPr>
+        <w:jc w:val="left"/>
+      </w:pPr>
+    </w:p>
+    <w:p>
+      <w:r>
+        <w:rPr>
+          <w:b/>
+          <w:bCs/>
+        </w:rPr>
+        <w:t>int Citys::find</w:t>
+      </w:r>
+      <w:r>
+        <w:rPr>
+          <w:b/>
+          <w:bCs/>
+        </w:rPr>
+        <w:t>Fastest</w:t>
+      </w:r>
+      <w:r>
+        <w:rPr>
+          <w:b/>
+          <w:bCs/>
+        </w:rPr>
+        <w:t>Path()</w:t>
+      </w:r>
+      <w:r>
+        <w:rPr>
+          <w:rFonts w:hint="eastAsia"/>
           <w:b/>
           <w:bCs/>
         </w:rPr>
@@ -1146,26 +1363,80 @@
         <w:rPr>
           <w:rFonts w:hint="eastAsia"/>
         </w:rPr>
-        <w:t>输入要擦除的城市名称,并直接删除map映射.</w:t>
-      </w:r>
-    </w:p>
-    <w:p/>
-    <w:p>
-      <w:pPr>
-        <w:rPr>
-          <w:b/>
-          <w:bCs/>
-        </w:rPr>
-      </w:pPr>
-      <w:r>
-        <w:rPr>
-          <w:b/>
-          <w:bCs/>
-        </w:rPr>
-        <w:t>int Citys::addPath()</w:t>
-      </w:r>
-      <w:r>
-        <w:rPr>
+        <w:t>使用最短路算法(堆优化的</w:t>
+      </w:r>
+      <w:r>
+        <w:t>Dijkstra</w:t>
+      </w:r>
+      <w:r>
+        <w:rPr>
+          <w:rFonts w:hint="eastAsia"/>
+        </w:rPr>
+        <w:t>或者Floyd</w:t>
+      </w:r>
+      <w:r>
+        <w:t>),</w:t>
+      </w:r>
+      <w:r>
+        <w:rPr>
+          <w:rFonts w:hint="eastAsia"/>
+        </w:rPr>
+        <w:t>寻找花费</w:t>
+      </w:r>
+      <w:r>
+        <w:rPr>
+          <w:rFonts w:hint="eastAsia"/>
+        </w:rPr>
+        <w:t>时间</w:t>
+      </w:r>
+      <w:r>
+        <w:rPr>
+          <w:rFonts w:hint="eastAsia"/>
+        </w:rPr>
+        <w:t>最少的路径</w:t>
+      </w:r>
+      <w:r>
+        <w:t>.</w:t>
+      </w:r>
+    </w:p>
+    <w:p>
+      <w:pPr>
+        <w:jc w:val="left"/>
+      </w:pPr>
+      <w:r>
+        <w:tab/>
+      </w:r>
+      <w:r>
+        <w:rPr>
+          <w:rFonts w:hint="eastAsia"/>
+        </w:rPr>
+        <w:t>每次分开寻找飞机或火车两种行进方式的最短路,并输出相应的路径,花费的金钱和时间.</w:t>
+      </w:r>
+    </w:p>
+    <w:p>
+      <w:pPr>
+        <w:jc w:val="left"/>
+      </w:pPr>
+    </w:p>
+    <w:p>
+      <w:pPr>
+        <w:jc w:val="left"/>
+        <w:rPr>
+          <w:rFonts w:hint="eastAsia"/>
+          <w:b/>
+          <w:bCs/>
+        </w:rPr>
+      </w:pPr>
+      <w:r>
+        <w:rPr>
+          <w:b/>
+          <w:bCs/>
+        </w:rPr>
+        <w:t>int Citys::listCitys()</w:t>
+      </w:r>
+      <w:r>
+        <w:rPr>
+          <w:rFonts w:hint="eastAsia"/>
           <w:b/>
           <w:bCs/>
         </w:rPr>
@@ -1173,36 +1444,41 @@
       </w:r>
     </w:p>
     <w:p>
-      <w:r>
-        <w:tab/>
-      </w:r>
-      <w:r>
-        <w:rPr>
-          <w:rFonts w:hint="eastAsia"/>
-        </w:rPr>
-        <w:t>依次输入路径的信息,并在起点城市的path</w:t>
-      </w:r>
-      <w:r>
-        <w:rPr>
-          <w:rFonts w:hint="eastAsia"/>
-        </w:rPr>
-        <w:t>数组里从末端添加该路径.</w:t>
-      </w:r>
-    </w:p>
-    <w:p/>
-    <w:p>
-      <w:pPr>
-        <w:rPr>
-          <w:b/>
-          <w:bCs/>
-        </w:rPr>
-      </w:pPr>
-      <w:r>
-        <w:rPr>
-          <w:b/>
-          <w:bCs/>
-        </w:rPr>
-        <w:t>int Citys::revisePath()</w:t>
+      <w:pPr>
+        <w:jc w:val="left"/>
+        <w:rPr>
+          <w:rFonts w:hint="eastAsia"/>
+        </w:rPr>
+      </w:pPr>
+      <w:r>
+        <w:tab/>
+      </w:r>
+      <w:r>
+        <w:rPr>
+          <w:rFonts w:hint="eastAsia"/>
+        </w:rPr>
+        <w:t>列出所有城市.</w:t>
+      </w:r>
+    </w:p>
+    <w:p>
+      <w:pPr>
+        <w:jc w:val="left"/>
+      </w:pPr>
+    </w:p>
+    <w:p>
+      <w:pPr>
+        <w:jc w:val="left"/>
+        <w:rPr>
+          <w:b/>
+          <w:bCs/>
+        </w:rPr>
+      </w:pPr>
+      <w:r>
+        <w:rPr>
+          <w:b/>
+          <w:bCs/>
+        </w:rPr>
+        <w:t>int Citys::listPathsOfOneCity()</w:t>
       </w:r>
       <w:r>
         <w:rPr>
@@ -1213,119 +1489,50 @@
       </w:r>
     </w:p>
     <w:p>
-      <w:r>
-        <w:tab/>
-      </w:r>
-      <w:r>
-        <w:rPr>
-          <w:rFonts w:hint="eastAsia"/>
-        </w:rPr>
-        <w:t>输入要修改的路径的信息,在对应起点的path数组查找是否有</w:t>
-      </w:r>
-      <w:r>
-        <w:rPr>
-          <w:rFonts w:hint="eastAsia"/>
-        </w:rPr>
-        <w:t>信息一致的一条路径,若存在,则修改该条(一条</w:t>
-      </w:r>
-      <w:r>
-        <w:t>)</w:t>
-      </w:r>
-      <w:r>
-        <w:rPr>
-          <w:rFonts w:hint="eastAsia"/>
-        </w:rPr>
-        <w:t>路径的信息.</w:t>
-      </w:r>
-    </w:p>
-    <w:p/>
-    <w:p>
-      <w:r>
-        <w:rPr>
-          <w:b/>
-          <w:bCs/>
-        </w:rPr>
-        <w:t>int Citys::erasePath()</w:t>
-      </w:r>
-      <w:r>
-        <w:rPr>
-          <w:b/>
-          <w:bCs/>
-        </w:rPr>
-        <w:t>:</w:t>
-      </w:r>
-    </w:p>
-    <w:p>
-      <w:r>
-        <w:tab/>
-      </w:r>
-      <w:r>
-        <w:rPr>
-          <w:rFonts w:hint="eastAsia"/>
-        </w:rPr>
-        <w:t>输入并查找对应路径,并使用迭代器</w:t>
-      </w:r>
-      <w:r>
-        <w:rPr>
-          <w:rFonts w:hint="eastAsia"/>
-        </w:rPr>
-        <w:t>擦除该路径.</w:t>
-      </w:r>
-    </w:p>
-    <w:p/>
-    <w:p>
-      <w:r>
-        <w:rPr>
-          <w:b/>
-          <w:bCs/>
-        </w:rPr>
-        <w:t>int Citys::findCheapestPath()</w:t>
-      </w:r>
-      <w:r>
-        <w:rPr>
-          <w:rFonts w:hint="eastAsia"/>
-          <w:b/>
-          <w:bCs/>
-        </w:rPr>
-        <w:t>:</w:t>
-      </w:r>
-    </w:p>
-    <w:p>
-      <w:r>
-        <w:tab/>
-      </w:r>
-      <w:r>
-        <w:rPr>
-          <w:rFonts w:hint="eastAsia"/>
-        </w:rPr>
-        <w:t>使用最短路算法(</w:t>
-      </w:r>
-      <w:r>
-        <w:rPr>
-          <w:rFonts w:hint="eastAsia"/>
-        </w:rPr>
-        <w:t>堆优化的</w:t>
-      </w:r>
-      <w:r>
-        <w:t>Dijkstra</w:t>
-      </w:r>
-      <w:r>
-        <w:rPr>
-          <w:rFonts w:hint="eastAsia"/>
-        </w:rPr>
-        <w:t>或者Floyd</w:t>
-      </w:r>
-      <w:r>
-        <w:t>)</w:t>
-      </w:r>
-      <w:r>
-        <w:t>,</w:t>
-      </w:r>
-      <w:r>
-        <w:rPr>
-          <w:rFonts w:hint="eastAsia"/>
-        </w:rPr>
-        <w:t>寻找花费金钱最少的路径</w:t>
+      <w:pPr>
+        <w:jc w:val="left"/>
+        <w:rPr>
+          <w:rFonts w:hint="eastAsia"/>
+        </w:rPr>
+      </w:pPr>
+      <w:r>
+        <w:tab/>
+      </w:r>
+      <w:r>
+        <w:rPr>
+          <w:rFonts w:hint="eastAsia"/>
+        </w:rPr>
+        <w:t>列出一个城市的</w:t>
+      </w:r>
+      <w:r>
+        <w:rPr>
+          <w:rFonts w:hint="eastAsia"/>
+        </w:rPr>
+        <w:t>所有能到的路径</w:t>
+      </w:r>
+      <w:r>
+        <w:rPr>
+          <w:rFonts w:hint="eastAsia"/>
+        </w:rPr>
+        <w:t>,即a-</w:t>
+      </w:r>
+      <w:r>
+        <w:t>&gt;b,c-&gt;a,</w:t>
+      </w:r>
+      <w:r>
+        <w:rPr>
+          <w:rFonts w:hint="eastAsia"/>
+        </w:rPr>
+        <w:t>若列出a的路径,则只列出a</w:t>
+      </w:r>
+      <w:r>
+        <w:t>-&gt;</w:t>
+      </w:r>
+      <w:r>
+        <w:rPr>
+          <w:rFonts w:hint="eastAsia"/>
+        </w:rPr>
+        <w:t>b</w:t>
       </w:r>
       <w:r>
         <w:t>.</w:t>
@@ -1334,165 +1541,6 @@
     <w:p>
       <w:pPr>
         <w:jc w:val="left"/>
-      </w:pPr>
-      <w:r>
-        <w:tab/>
-      </w:r>
-      <w:r>
-        <w:rPr>
-          <w:rFonts w:hint="eastAsia"/>
-        </w:rPr>
-        <w:t>每次分开寻找飞机或火车两种行进方式</w:t>
-      </w:r>
-      <w:r>
-        <w:rPr>
-          <w:rFonts w:hint="eastAsia"/>
-        </w:rPr>
-        <w:t>的最短路</w:t>
-      </w:r>
-      <w:r>
-        <w:rPr>
-          <w:rFonts w:hint="eastAsia"/>
-        </w:rPr>
-        <w:t>,并输出相应的</w:t>
-      </w:r>
-      <w:r>
-        <w:rPr>
-          <w:rFonts w:hint="eastAsia"/>
-        </w:rPr>
-        <w:t>路径,花费的金钱和时间.</w:t>
-      </w:r>
-    </w:p>
-    <w:p>
-      <w:pPr>
-        <w:jc w:val="left"/>
-      </w:pPr>
-    </w:p>
-    <w:p>
-      <w:r>
-        <w:rPr>
-          <w:b/>
-          <w:bCs/>
-        </w:rPr>
-        <w:t>int Citys::find</w:t>
-      </w:r>
-      <w:r>
-        <w:rPr>
-          <w:b/>
-          <w:bCs/>
-        </w:rPr>
-        <w:t>Fastest</w:t>
-      </w:r>
-      <w:r>
-        <w:rPr>
-          <w:b/>
-          <w:bCs/>
-        </w:rPr>
-        <w:t>Path()</w:t>
-      </w:r>
-      <w:r>
-        <w:rPr>
-          <w:rFonts w:hint="eastAsia"/>
-          <w:b/>
-          <w:bCs/>
-        </w:rPr>
-        <w:t>:</w:t>
-      </w:r>
-    </w:p>
-    <w:p>
-      <w:r>
-        <w:tab/>
-      </w:r>
-      <w:r>
-        <w:rPr>
-          <w:rFonts w:hint="eastAsia"/>
-        </w:rPr>
-        <w:t>使用最短路算法(堆优化的</w:t>
-      </w:r>
-      <w:r>
-        <w:t>Dijkstra</w:t>
-      </w:r>
-      <w:r>
-        <w:rPr>
-          <w:rFonts w:hint="eastAsia"/>
-        </w:rPr>
-        <w:t>或者Floyd</w:t>
-      </w:r>
-      <w:r>
-        <w:t>),</w:t>
-      </w:r>
-      <w:r>
-        <w:rPr>
-          <w:rFonts w:hint="eastAsia"/>
-        </w:rPr>
-        <w:t>寻找花费</w:t>
-      </w:r>
-      <w:r>
-        <w:rPr>
-          <w:rFonts w:hint="eastAsia"/>
-        </w:rPr>
-        <w:t>时间</w:t>
-      </w:r>
-      <w:r>
-        <w:rPr>
-          <w:rFonts w:hint="eastAsia"/>
-        </w:rPr>
-        <w:t>最少的路径</w:t>
-      </w:r>
-      <w:r>
-        <w:t>.</w:t>
-      </w:r>
-    </w:p>
-    <w:p>
-      <w:pPr>
-        <w:jc w:val="left"/>
-      </w:pPr>
-      <w:r>
-        <w:tab/>
-      </w:r>
-      <w:r>
-        <w:rPr>
-          <w:rFonts w:hint="eastAsia"/>
-        </w:rPr>
-        <w:t>每次分开寻找飞机或火车两种行进方式的最短路,并输出相应的路径,花费的金钱和时间.</w:t>
-      </w:r>
-    </w:p>
-    <w:p>
-      <w:pPr>
-        <w:jc w:val="left"/>
-      </w:pPr>
-    </w:p>
-    <w:p>
-      <w:pPr>
-        <w:jc w:val="left"/>
-      </w:pPr>
-    </w:p>
-    <w:p>
-      <w:pPr>
-        <w:jc w:val="left"/>
-      </w:pPr>
-    </w:p>
-    <w:p>
-      <w:pPr>
-        <w:jc w:val="left"/>
-      </w:pPr>
-    </w:p>
-    <w:p>
-      <w:pPr>
-        <w:jc w:val="left"/>
-      </w:pPr>
-    </w:p>
-    <w:p>
-      <w:pPr>
-        <w:jc w:val="left"/>
-      </w:pPr>
-    </w:p>
-    <w:p>
-      <w:pPr>
-        <w:jc w:val="left"/>
-        <w:rPr>
-          <w:rFonts w:hint="eastAsia"/>
-        </w:rPr>
       </w:pPr>
     </w:p>
     <w:p>
@@ -1513,7 +1561,6 @@
           <w:sz w:val="44"/>
           <w:szCs w:val="44"/>
         </w:rPr>
-        <w:lastRenderedPageBreak/>
         <w:t>TAS.</w:t>
       </w:r>
       <w:r>
@@ -1569,7 +1616,6 @@
       <w:pPr>
         <w:jc w:val="center"/>
         <w:rPr>
-          <w:rFonts w:hint="eastAsia"/>
           <w:b/>
           <w:bCs/>
           <w:sz w:val="44"/>
@@ -1620,9 +1666,6 @@
     <w:p>
       <w:pPr>
         <w:jc w:val="left"/>
-        <w:rPr>
-          <w:rFonts w:hint="eastAsia"/>
-        </w:rPr>
       </w:pPr>
       <w:r>
         <w:rPr>

</xml_diff>